<commit_message>
Fixed Scottish Academic Access TA
</commit_message>
<xml_diff>
--- a/access/ta/Cirrus-TA-ScotAccess-form.docx
+++ b/access/ta/Cirrus-TA-ScotAccess-form.docx
@@ -1,6 +1,6 @@
 
 <file path=word/document.xml><?xml version="1.0" encoding="utf-8"?>
-<w:document xmlns:wpc="http://schemas.microsoft.com/office/word/2010/wordprocessingCanvas" xmlns:cx="http://schemas.microsoft.com/office/drawing/2014/chartex" xmlns:cx1="http://schemas.microsoft.com/office/drawing/2015/9/8/chartex" xmlns:cx2="http://schemas.microsoft.com/office/drawing/2015/10/21/chartex" xmlns:cx3="http://schemas.microsoft.com/office/drawing/2016/5/9/chartex" xmlns:cx4="http://schemas.microsoft.com/office/drawing/2016/5/10/chartex" xmlns:cx5="http://schemas.microsoft.com/office/drawing/2016/5/11/chartex" xmlns:cx6="http://schemas.microsoft.com/office/drawing/2016/5/12/chartex" xmlns:cx7="http://schemas.microsoft.com/office/drawing/2016/5/13/chartex" xmlns:cx8="http://schemas.microsoft.com/office/drawing/2016/5/14/chartex" xmlns:mc="http://schemas.openxmlformats.org/markup-compatibility/2006" xmlns:aink="http://schemas.microsoft.com/office/drawing/2016/ink" xmlns:am3d="http://schemas.microsoft.com/office/drawing/2017/model3d" xmlns:o="urn:schemas-microsoft-com:office:office" xmlns:r="http://schemas.openxmlformats.org/officeDocument/2006/relationships" xmlns:m="http://schemas.openxmlformats.org/officeDocument/2006/math" xmlns:v="urn:schemas-microsoft-com:vml" xmlns:wp14="http://schemas.microsoft.com/office/word/2010/wordprocessingDrawing" xmlns:wp="http://schemas.openxmlformats.org/drawingml/2006/wordprocessingDrawing" xmlns:w10="urn:schemas-microsoft-com:office:word" xmlns:w="http://schemas.openxmlformats.org/wordprocessingml/2006/main" xmlns:w14="http://schemas.microsoft.com/office/word/2010/wordml" xmlns:w15="http://schemas.microsoft.com/office/word/2012/wordml" xmlns:w16cid="http://schemas.microsoft.com/office/word/2016/wordml/cid" xmlns:w16se="http://schemas.microsoft.com/office/word/2015/wordml/symex" xmlns:wpg="http://schemas.microsoft.com/office/word/2010/wordprocessingGroup" xmlns:wpi="http://schemas.microsoft.com/office/word/2010/wordprocessingInk" xmlns:wne="http://schemas.microsoft.com/office/word/2006/wordml" xmlns:wps="http://schemas.microsoft.com/office/word/2010/wordprocessingShape" mc:Ignorable="w14 w15 w16se w16cid wp14">
+<w:document xmlns:wpc="http://schemas.microsoft.com/office/word/2010/wordprocessingCanvas" xmlns:cx="http://schemas.microsoft.com/office/drawing/2014/chartex" xmlns:cx1="http://schemas.microsoft.com/office/drawing/2015/9/8/chartex" xmlns:cx2="http://schemas.microsoft.com/office/drawing/2015/10/21/chartex" xmlns:cx3="http://schemas.microsoft.com/office/drawing/2016/5/9/chartex" xmlns:cx4="http://schemas.microsoft.com/office/drawing/2016/5/10/chartex" xmlns:cx5="http://schemas.microsoft.com/office/drawing/2016/5/11/chartex" xmlns:cx6="http://schemas.microsoft.com/office/drawing/2016/5/12/chartex" xmlns:cx7="http://schemas.microsoft.com/office/drawing/2016/5/13/chartex" xmlns:cx8="http://schemas.microsoft.com/office/drawing/2016/5/14/chartex" xmlns:mc="http://schemas.openxmlformats.org/markup-compatibility/2006" xmlns:aink="http://schemas.microsoft.com/office/drawing/2016/ink" xmlns:am3d="http://schemas.microsoft.com/office/drawing/2017/model3d" xmlns:o="urn:schemas-microsoft-com:office:office" xmlns:r="http://schemas.openxmlformats.org/officeDocument/2006/relationships" xmlns:m="http://schemas.openxmlformats.org/officeDocument/2006/math" xmlns:v="urn:schemas-microsoft-com:vml" xmlns:wp14="http://schemas.microsoft.com/office/word/2010/wordprocessingDrawing" xmlns:wp="http://schemas.openxmlformats.org/drawingml/2006/wordprocessingDrawing" xmlns:w10="urn:schemas-microsoft-com:office:word" xmlns:w="http://schemas.openxmlformats.org/wordprocessingml/2006/main" xmlns:w14="http://schemas.microsoft.com/office/word/2010/wordml" xmlns:w15="http://schemas.microsoft.com/office/word/2012/wordml" xmlns:w16cex="http://schemas.microsoft.com/office/word/2018/wordml/cex" xmlns:w16cid="http://schemas.microsoft.com/office/word/2016/wordml/cid" xmlns:w16="http://schemas.microsoft.com/office/word/2018/wordml" xmlns:w16se="http://schemas.microsoft.com/office/word/2015/wordml/symex" xmlns:wpg="http://schemas.microsoft.com/office/word/2010/wordprocessingGroup" xmlns:wpi="http://schemas.microsoft.com/office/word/2010/wordprocessingInk" xmlns:wne="http://schemas.microsoft.com/office/word/2006/wordml" xmlns:wps="http://schemas.microsoft.com/office/word/2010/wordprocessingShape" mc:Ignorable="w14 w15 w16se w16cid w16 w16cex wp14">
   <w:background w:color="EEECE1" w:themeColor="background2"/>
   <w:body>
     <w:p>
@@ -57,16 +57,16 @@
         <mc:AlternateContent>
           <mc:Choice Requires="wps">
             <w:drawing>
-              <wp:anchor distT="0" distB="0" distL="114300" distR="114300" simplePos="0" relativeHeight="251659264" behindDoc="0" locked="0" layoutInCell="1" allowOverlap="1" wp14:anchorId="0268AE57" wp14:editId="6E067E30">
+              <wp:anchor distT="0" distB="0" distL="114300" distR="114300" simplePos="0" relativeHeight="251659264" behindDoc="0" locked="0" layoutInCell="1" allowOverlap="1" wp14:anchorId="0268AE57" wp14:editId="44593729">
                 <wp:simplePos x="0" y="0"/>
                 <wp:positionH relativeFrom="column">
-                  <wp:posOffset>-63500</wp:posOffset>
+                  <wp:posOffset>-65405</wp:posOffset>
                 </wp:positionH>
                 <wp:positionV relativeFrom="paragraph">
-                  <wp:posOffset>240030</wp:posOffset>
+                  <wp:posOffset>243840</wp:posOffset>
                 </wp:positionV>
-                <wp:extent cx="5930265" cy="506730"/>
-                <wp:effectExtent l="25400" t="25400" r="13335" b="26670"/>
+                <wp:extent cx="5930265" cy="698500"/>
+                <wp:effectExtent l="12700" t="12700" r="26035" b="25400"/>
                 <wp:wrapSquare wrapText="bothSides"/>
                 <wp:docPr id="2" name="Text Box 2"/>
                 <wp:cNvGraphicFramePr/>
@@ -77,7 +77,7 @@
                       <wps:spPr>
                         <a:xfrm>
                           <a:off x="0" y="0"/>
-                          <a:ext cx="5930265" cy="506730"/>
+                          <a:ext cx="5930265" cy="698500"/>
                         </a:xfrm>
                         <a:prstGeom prst="rect">
                           <a:avLst/>
@@ -193,7 +193,7 @@
                 <v:stroke joinstyle="miter"/>
                 <v:path gradientshapeok="t" o:connecttype="rect"/>
               </v:shapetype>
-              <v:shape id="Text Box 2" o:spid="_x0000_s1026" type="#_x0000_t202" style="position:absolute;margin-left:-5pt;margin-top:18.9pt;width:466.95pt;height:39.9pt;z-index:251659264;visibility:visible;mso-wrap-style:square;mso-width-percent:0;mso-height-percent:0;mso-wrap-distance-left:9pt;mso-wrap-distance-top:0;mso-wrap-distance-right:9pt;mso-wrap-distance-bottom:0;mso-position-horizontal:absolute;mso-position-horizontal-relative:text;mso-position-vertical:absolute;mso-position-vertical-relative:text;mso-width-percent:0;mso-height-percent:0;mso-width-relative:margin;mso-height-relative:margin;v-text-anchor:top" o:gfxdata="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" fillcolor="#d99594 [1941]" strokecolor="#c0504d [3205]" strokeweight="3pt">
+              <v:shape id="Text Box 2" o:spid="_x0000_s1026" type="#_x0000_t202" style="position:absolute;margin-left:-5.15pt;margin-top:19.2pt;width:466.95pt;height:55pt;z-index:251659264;visibility:visible;mso-wrap-style:square;mso-width-percent:0;mso-height-percent:0;mso-wrap-distance-left:9pt;mso-wrap-distance-top:0;mso-wrap-distance-right:9pt;mso-wrap-distance-bottom:0;mso-position-horizontal:absolute;mso-position-horizontal-relative:text;mso-position-vertical:absolute;mso-position-vertical-relative:text;mso-width-percent:0;mso-height-percent:0;mso-width-relative:margin;mso-height-relative:margin;v-text-anchor:top" o:gfxdata="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" fillcolor="#d99594 [1941]" strokecolor="#c0504d [3205]" strokeweight="3pt">
                 <v:textbox>
                   <w:txbxContent>
                     <w:p>
@@ -444,7 +444,19 @@
         <w:rPr>
           <w:rFonts w:asciiTheme="minorHAnsi" w:hAnsiTheme="minorHAnsi"/>
         </w:rPr>
-        <w:t>You will be notified by the helpdesk of the outcome of this application and, if successful, a project will be created for you</w:t>
+        <w:t xml:space="preserve">You will be notified by the </w:t>
+      </w:r>
+      <w:r>
+        <w:rPr>
+          <w:rFonts w:asciiTheme="minorHAnsi" w:hAnsiTheme="minorHAnsi"/>
+        </w:rPr>
+        <w:t>Service Desk</w:t>
+      </w:r>
+      <w:r>
+        <w:rPr>
+          <w:rFonts w:asciiTheme="minorHAnsi" w:hAnsiTheme="minorHAnsi"/>
+        </w:rPr>
+        <w:t xml:space="preserve"> of the outcome of this application and, if successful, a project will be created for you</w:t>
       </w:r>
       <w:r>
         <w:rPr>
@@ -469,6 +481,24 @@
           <w:rFonts w:asciiTheme="minorHAnsi" w:hAnsiTheme="minorHAnsi"/>
         </w:rPr>
         <w:t>.</w:t>
+      </w:r>
+    </w:p>
+    <w:p>
+      <w:pPr>
+        <w:pStyle w:val="ListParagraph"/>
+        <w:numPr>
+          <w:ilvl w:val="0"/>
+          <w:numId w:val="12"/>
+        </w:numPr>
+        <w:rPr>
+          <w:rFonts w:asciiTheme="minorHAnsi" w:hAnsiTheme="minorHAnsi"/>
+        </w:rPr>
+      </w:pPr>
+      <w:r>
+        <w:rPr>
+          <w:rFonts w:asciiTheme="minorHAnsi" w:hAnsiTheme="minorHAnsi"/>
+        </w:rPr>
+        <w:t>Typically, only one Scottish Academic Access Project will be funder per researcher.</w:t>
       </w:r>
     </w:p>
     <w:p>
@@ -756,8 +786,8 @@
         <w:tblLook w:val="04A0" w:firstRow="1" w:lastRow="0" w:firstColumn="1" w:lastColumn="0" w:noHBand="0" w:noVBand="1"/>
       </w:tblPr>
       <w:tblGrid>
-        <w:gridCol w:w="1918"/>
-        <w:gridCol w:w="6761"/>
+        <w:gridCol w:w="1916"/>
+        <w:gridCol w:w="6728"/>
       </w:tblGrid>
       <w:tr>
         <w:tc>
@@ -1291,8 +1321,8 @@
         <w:tblLook w:val="04A0" w:firstRow="1" w:lastRow="0" w:firstColumn="1" w:lastColumn="0" w:noHBand="0" w:noVBand="1"/>
       </w:tblPr>
       <w:tblGrid>
-        <w:gridCol w:w="1918"/>
-        <w:gridCol w:w="6761"/>
+        <w:gridCol w:w="1916"/>
+        <w:gridCol w:w="6728"/>
       </w:tblGrid>
       <w:tr>
         <w:tc>
@@ -2275,8 +2305,8 @@
         <w:tblLook w:val="04A0" w:firstRow="1" w:lastRow="0" w:firstColumn="1" w:lastColumn="0" w:noHBand="0" w:noVBand="1"/>
       </w:tblPr>
       <w:tblGrid>
-        <w:gridCol w:w="2246"/>
-        <w:gridCol w:w="6433"/>
+        <w:gridCol w:w="2240"/>
+        <w:gridCol w:w="6404"/>
       </w:tblGrid>
       <w:tr>
         <w:tc>
@@ -2678,7 +2708,19 @@
         <w:rPr>
           <w:rFonts w:asciiTheme="minorHAnsi" w:hAnsiTheme="minorHAnsi" w:cs="Arial"/>
         </w:rPr>
-        <w:t xml:space="preserve">By default, projects are granted 500 </w:t>
+        <w:t xml:space="preserve">By default, projects are granted </w:t>
+      </w:r>
+      <w:r>
+        <w:rPr>
+          <w:rFonts w:asciiTheme="minorHAnsi" w:hAnsiTheme="minorHAnsi" w:cs="Arial"/>
+        </w:rPr>
+        <w:t>2</w:t>
+      </w:r>
+      <w:r>
+        <w:rPr>
+          <w:rFonts w:asciiTheme="minorHAnsi" w:hAnsiTheme="minorHAnsi" w:cs="Arial"/>
+        </w:rPr>
+        <w:t xml:space="preserve">50 </w:t>
       </w:r>
       <w:proofErr w:type="spellStart"/>
       <w:r>
@@ -2736,7 +2778,21 @@
           <w:rFonts w:asciiTheme="minorHAnsi" w:hAnsiTheme="minorHAnsi" w:cs="Arial"/>
           <w:highlight w:val="cyan"/>
         </w:rPr>
-        <w:t xml:space="preserve">[Specify disk space requirements if larger than 500 </w:t>
+        <w:t xml:space="preserve">[Specify disk space requirements if larger than </w:t>
+      </w:r>
+      <w:r>
+        <w:rPr>
+          <w:rFonts w:asciiTheme="minorHAnsi" w:hAnsiTheme="minorHAnsi" w:cs="Arial"/>
+          <w:highlight w:val="cyan"/>
+        </w:rPr>
+        <w:t>2</w:t>
+      </w:r>
+      <w:r>
+        <w:rPr>
+          <w:rFonts w:asciiTheme="minorHAnsi" w:hAnsiTheme="minorHAnsi" w:cs="Arial"/>
+          <w:highlight w:val="cyan"/>
+        </w:rPr>
+        <w:t xml:space="preserve">50 </w:t>
       </w:r>
       <w:proofErr w:type="spellStart"/>
       <w:r>
@@ -2873,8 +2929,6 @@
         </w:rPr>
         <w:t>ore-</w:t>
       </w:r>
-      <w:bookmarkStart w:id="0" w:name="_GoBack"/>
-      <w:bookmarkEnd w:id="0"/>
       <w:r>
         <w:rPr>
           <w:rFonts w:asciiTheme="minorHAnsi" w:hAnsiTheme="minorHAnsi" w:cs="Arial"/>
@@ -2910,7 +2964,19 @@
         <w:rPr>
           <w:rFonts w:asciiTheme="minorHAnsi" w:hAnsiTheme="minorHAnsi" w:cs="Arial"/>
         </w:rPr>
-        <w:t xml:space="preserve"> if more than 500 </w:t>
+        <w:t xml:space="preserve"> if more than </w:t>
+      </w:r>
+      <w:r>
+        <w:rPr>
+          <w:rFonts w:asciiTheme="minorHAnsi" w:hAnsiTheme="minorHAnsi" w:cs="Arial"/>
+        </w:rPr>
+        <w:t>2</w:t>
+      </w:r>
+      <w:r>
+        <w:rPr>
+          <w:rFonts w:asciiTheme="minorHAnsi" w:hAnsiTheme="minorHAnsi" w:cs="Arial"/>
+        </w:rPr>
+        <w:t xml:space="preserve">50 </w:t>
       </w:r>
       <w:proofErr w:type="spellStart"/>
       <w:r>
@@ -3075,7 +3141,23 @@
           <w:rFonts w:asciiTheme="minorHAnsi" w:hAnsiTheme="minorHAnsi" w:cs="Arial"/>
           <w:highlight w:val="cyan"/>
         </w:rPr>
-        <w:t>[Enter the estimated number of files. This does not need to be exact, order of magnitude is sufficient here. For example, 1000 files per job. You should also state how these files are organised; for example, are they all stored in one directory or is there a hierarchy of directories?]</w:t>
+        <w:t xml:space="preserve">[Enter the estimated number of files. This does not need to be </w:t>
+      </w:r>
+      <w:proofErr w:type="gramStart"/>
+      <w:r>
+        <w:rPr>
+          <w:rFonts w:asciiTheme="minorHAnsi" w:hAnsiTheme="minorHAnsi" w:cs="Arial"/>
+          <w:highlight w:val="cyan"/>
+        </w:rPr>
+        <w:t>exact,</w:t>
+      </w:r>
+      <w:proofErr w:type="gramEnd"/>
+      <w:r>
+        <w:rPr>
+          <w:rFonts w:asciiTheme="minorHAnsi" w:hAnsiTheme="minorHAnsi" w:cs="Arial"/>
+          <w:highlight w:val="cyan"/>
+        </w:rPr>
+        <w:t xml:space="preserve"> order of magnitude is sufficient here. For example, 1000 files per job. You should also state how these files are organised; for example, are they all stored in one directory or is there a hierarchy of directories?]</w:t>
       </w:r>
     </w:p>
     <w:p>
@@ -3526,7 +3608,7 @@
         <w:tblLook w:val="04A0" w:firstRow="1" w:lastRow="0" w:firstColumn="1" w:lastColumn="0" w:noHBand="0" w:noVBand="1"/>
       </w:tblPr>
       <w:tblGrid>
-        <w:gridCol w:w="8309"/>
+        <w:gridCol w:w="8083"/>
         <w:gridCol w:w="921"/>
       </w:tblGrid>
       <w:tr>
@@ -3597,7 +3679,7 @@
         <w:tblLook w:val="04A0" w:firstRow="1" w:lastRow="0" w:firstColumn="1" w:lastColumn="0" w:noHBand="0" w:noVBand="1"/>
       </w:tblPr>
       <w:tblGrid>
-        <w:gridCol w:w="8309"/>
+        <w:gridCol w:w="8083"/>
         <w:gridCol w:w="921"/>
       </w:tblGrid>
       <w:tr>
@@ -3680,7 +3762,7 @@
         <w:tblLook w:val="04A0" w:firstRow="1" w:lastRow="0" w:firstColumn="1" w:lastColumn="0" w:noHBand="0" w:noVBand="1"/>
       </w:tblPr>
       <w:tblGrid>
-        <w:gridCol w:w="8309"/>
+        <w:gridCol w:w="8083"/>
         <w:gridCol w:w="921"/>
       </w:tblGrid>
       <w:tr>
@@ -3775,7 +3857,7 @@
         <w:tblLook w:val="04A0" w:firstRow="1" w:lastRow="0" w:firstColumn="1" w:lastColumn="0" w:noHBand="0" w:noVBand="1"/>
       </w:tblPr>
       <w:tblGrid>
-        <w:gridCol w:w="8309"/>
+        <w:gridCol w:w="8083"/>
         <w:gridCol w:w="921"/>
       </w:tblGrid>
       <w:tr>
@@ -4065,7 +4147,7 @@
 </file>
 
 <file path=word/endnotes.xml><?xml version="1.0" encoding="utf-8"?>
-<w:endnotes xmlns:wpc="http://schemas.microsoft.com/office/word/2010/wordprocessingCanvas" xmlns:cx="http://schemas.microsoft.com/office/drawing/2014/chartex" xmlns:cx1="http://schemas.microsoft.com/office/drawing/2015/9/8/chartex" xmlns:cx2="http://schemas.microsoft.com/office/drawing/2015/10/21/chartex" xmlns:cx3="http://schemas.microsoft.com/office/drawing/2016/5/9/chartex" xmlns:cx4="http://schemas.microsoft.com/office/drawing/2016/5/10/chartex" xmlns:cx5="http://schemas.microsoft.com/office/drawing/2016/5/11/chartex" xmlns:cx6="http://schemas.microsoft.com/office/drawing/2016/5/12/chartex" xmlns:cx7="http://schemas.microsoft.com/office/drawing/2016/5/13/chartex" xmlns:cx8="http://schemas.microsoft.com/office/drawing/2016/5/14/chartex" xmlns:mc="http://schemas.openxmlformats.org/markup-compatibility/2006" xmlns:aink="http://schemas.microsoft.com/office/drawing/2016/ink" xmlns:am3d="http://schemas.microsoft.com/office/drawing/2017/model3d" xmlns:o="urn:schemas-microsoft-com:office:office" xmlns:r="http://schemas.openxmlformats.org/officeDocument/2006/relationships" xmlns:m="http://schemas.openxmlformats.org/officeDocument/2006/math" xmlns:v="urn:schemas-microsoft-com:vml" xmlns:wp14="http://schemas.microsoft.com/office/word/2010/wordprocessingDrawing" xmlns:wp="http://schemas.openxmlformats.org/drawingml/2006/wordprocessingDrawing" xmlns:w10="urn:schemas-microsoft-com:office:word" xmlns:w="http://schemas.openxmlformats.org/wordprocessingml/2006/main" xmlns:w14="http://schemas.microsoft.com/office/word/2010/wordml" xmlns:w15="http://schemas.microsoft.com/office/word/2012/wordml" xmlns:w16cid="http://schemas.microsoft.com/office/word/2016/wordml/cid" xmlns:w16se="http://schemas.microsoft.com/office/word/2015/wordml/symex" xmlns:wpg="http://schemas.microsoft.com/office/word/2010/wordprocessingGroup" xmlns:wpi="http://schemas.microsoft.com/office/word/2010/wordprocessingInk" xmlns:wne="http://schemas.microsoft.com/office/word/2006/wordml" xmlns:wps="http://schemas.microsoft.com/office/word/2010/wordprocessingShape" mc:Ignorable="w14 w15 w16se w16cid wp14">
+<w:endnotes xmlns:wpc="http://schemas.microsoft.com/office/word/2010/wordprocessingCanvas" xmlns:cx="http://schemas.microsoft.com/office/drawing/2014/chartex" xmlns:cx1="http://schemas.microsoft.com/office/drawing/2015/9/8/chartex" xmlns:cx2="http://schemas.microsoft.com/office/drawing/2015/10/21/chartex" xmlns:cx3="http://schemas.microsoft.com/office/drawing/2016/5/9/chartex" xmlns:cx4="http://schemas.microsoft.com/office/drawing/2016/5/10/chartex" xmlns:cx5="http://schemas.microsoft.com/office/drawing/2016/5/11/chartex" xmlns:cx6="http://schemas.microsoft.com/office/drawing/2016/5/12/chartex" xmlns:cx7="http://schemas.microsoft.com/office/drawing/2016/5/13/chartex" xmlns:cx8="http://schemas.microsoft.com/office/drawing/2016/5/14/chartex" xmlns:mc="http://schemas.openxmlformats.org/markup-compatibility/2006" xmlns:aink="http://schemas.microsoft.com/office/drawing/2016/ink" xmlns:am3d="http://schemas.microsoft.com/office/drawing/2017/model3d" xmlns:o="urn:schemas-microsoft-com:office:office" xmlns:r="http://schemas.openxmlformats.org/officeDocument/2006/relationships" xmlns:m="http://schemas.openxmlformats.org/officeDocument/2006/math" xmlns:v="urn:schemas-microsoft-com:vml" xmlns:wp14="http://schemas.microsoft.com/office/word/2010/wordprocessingDrawing" xmlns:wp="http://schemas.openxmlformats.org/drawingml/2006/wordprocessingDrawing" xmlns:w10="urn:schemas-microsoft-com:office:word" xmlns:w="http://schemas.openxmlformats.org/wordprocessingml/2006/main" xmlns:w14="http://schemas.microsoft.com/office/word/2010/wordml" xmlns:w15="http://schemas.microsoft.com/office/word/2012/wordml" xmlns:w16cex="http://schemas.microsoft.com/office/word/2018/wordml/cex" xmlns:w16cid="http://schemas.microsoft.com/office/word/2016/wordml/cid" xmlns:w16="http://schemas.microsoft.com/office/word/2018/wordml" xmlns:w16se="http://schemas.microsoft.com/office/word/2015/wordml/symex" xmlns:wpg="http://schemas.microsoft.com/office/word/2010/wordprocessingGroup" xmlns:wpi="http://schemas.microsoft.com/office/word/2010/wordprocessingInk" xmlns:wne="http://schemas.microsoft.com/office/word/2006/wordml" xmlns:wps="http://schemas.microsoft.com/office/word/2010/wordprocessingShape" mc:Ignorable="w14 w15 w16se w16cid w16 w16cex wp14">
   <w:endnote w:type="separator" w:id="-1">
     <w:p>
       <w:r>
@@ -4084,7 +4166,7 @@
 </file>
 
 <file path=word/footer1.xml><?xml version="1.0" encoding="utf-8"?>
-<w:ftr xmlns:wpc="http://schemas.microsoft.com/office/word/2010/wordprocessingCanvas" xmlns:cx="http://schemas.microsoft.com/office/drawing/2014/chartex" xmlns:cx1="http://schemas.microsoft.com/office/drawing/2015/9/8/chartex" xmlns:cx2="http://schemas.microsoft.com/office/drawing/2015/10/21/chartex" xmlns:cx3="http://schemas.microsoft.com/office/drawing/2016/5/9/chartex" xmlns:cx4="http://schemas.microsoft.com/office/drawing/2016/5/10/chartex" xmlns:cx5="http://schemas.microsoft.com/office/drawing/2016/5/11/chartex" xmlns:cx6="http://schemas.microsoft.com/office/drawing/2016/5/12/chartex" xmlns:cx7="http://schemas.microsoft.com/office/drawing/2016/5/13/chartex" xmlns:cx8="http://schemas.microsoft.com/office/drawing/2016/5/14/chartex" xmlns:mc="http://schemas.openxmlformats.org/markup-compatibility/2006" xmlns:aink="http://schemas.microsoft.com/office/drawing/2016/ink" xmlns:am3d="http://schemas.microsoft.com/office/drawing/2017/model3d" xmlns:o="urn:schemas-microsoft-com:office:office" xmlns:r="http://schemas.openxmlformats.org/officeDocument/2006/relationships" xmlns:m="http://schemas.openxmlformats.org/officeDocument/2006/math" xmlns:v="urn:schemas-microsoft-com:vml" xmlns:wp14="http://schemas.microsoft.com/office/word/2010/wordprocessingDrawing" xmlns:wp="http://schemas.openxmlformats.org/drawingml/2006/wordprocessingDrawing" xmlns:w10="urn:schemas-microsoft-com:office:word" xmlns:w="http://schemas.openxmlformats.org/wordprocessingml/2006/main" xmlns:w14="http://schemas.microsoft.com/office/word/2010/wordml" xmlns:w15="http://schemas.microsoft.com/office/word/2012/wordml" xmlns:w16cid="http://schemas.microsoft.com/office/word/2016/wordml/cid" xmlns:w16se="http://schemas.microsoft.com/office/word/2015/wordml/symex" xmlns:wpg="http://schemas.microsoft.com/office/word/2010/wordprocessingGroup" xmlns:wpi="http://schemas.microsoft.com/office/word/2010/wordprocessingInk" xmlns:wne="http://schemas.microsoft.com/office/word/2006/wordml" xmlns:wps="http://schemas.microsoft.com/office/word/2010/wordprocessingShape" mc:Ignorable="w14 w15 w16se w16cid wp14">
+<w:ftr xmlns:wpc="http://schemas.microsoft.com/office/word/2010/wordprocessingCanvas" xmlns:cx="http://schemas.microsoft.com/office/drawing/2014/chartex" xmlns:cx1="http://schemas.microsoft.com/office/drawing/2015/9/8/chartex" xmlns:cx2="http://schemas.microsoft.com/office/drawing/2015/10/21/chartex" xmlns:cx3="http://schemas.microsoft.com/office/drawing/2016/5/9/chartex" xmlns:cx4="http://schemas.microsoft.com/office/drawing/2016/5/10/chartex" xmlns:cx5="http://schemas.microsoft.com/office/drawing/2016/5/11/chartex" xmlns:cx6="http://schemas.microsoft.com/office/drawing/2016/5/12/chartex" xmlns:cx7="http://schemas.microsoft.com/office/drawing/2016/5/13/chartex" xmlns:cx8="http://schemas.microsoft.com/office/drawing/2016/5/14/chartex" xmlns:mc="http://schemas.openxmlformats.org/markup-compatibility/2006" xmlns:aink="http://schemas.microsoft.com/office/drawing/2016/ink" xmlns:am3d="http://schemas.microsoft.com/office/drawing/2017/model3d" xmlns:o="urn:schemas-microsoft-com:office:office" xmlns:r="http://schemas.openxmlformats.org/officeDocument/2006/relationships" xmlns:m="http://schemas.openxmlformats.org/officeDocument/2006/math" xmlns:v="urn:schemas-microsoft-com:vml" xmlns:wp14="http://schemas.microsoft.com/office/word/2010/wordprocessingDrawing" xmlns:wp="http://schemas.openxmlformats.org/drawingml/2006/wordprocessingDrawing" xmlns:w10="urn:schemas-microsoft-com:office:word" xmlns:w="http://schemas.openxmlformats.org/wordprocessingml/2006/main" xmlns:w14="http://schemas.microsoft.com/office/word/2010/wordml" xmlns:w15="http://schemas.microsoft.com/office/word/2012/wordml" xmlns:w16cex="http://schemas.microsoft.com/office/word/2018/wordml/cex" xmlns:w16cid="http://schemas.microsoft.com/office/word/2016/wordml/cid" xmlns:w16="http://schemas.microsoft.com/office/word/2018/wordml" xmlns:w16se="http://schemas.microsoft.com/office/word/2015/wordml/symex" xmlns:wpg="http://schemas.microsoft.com/office/word/2010/wordprocessingGroup" xmlns:wpi="http://schemas.microsoft.com/office/word/2010/wordprocessingInk" xmlns:wne="http://schemas.microsoft.com/office/word/2006/wordml" xmlns:wps="http://schemas.microsoft.com/office/word/2010/wordprocessingShape" mc:Ignorable="w14 w15 w16se w16cid w16 w16cex wp14">
   <w:p>
     <w:pPr>
       <w:pStyle w:val="Footer"/>
@@ -4094,7 +4176,7 @@
 </file>
 
 <file path=word/footer2.xml><?xml version="1.0" encoding="utf-8"?>
-<w:ftr xmlns:wpc="http://schemas.microsoft.com/office/word/2010/wordprocessingCanvas" xmlns:cx="http://schemas.microsoft.com/office/drawing/2014/chartex" xmlns:cx1="http://schemas.microsoft.com/office/drawing/2015/9/8/chartex" xmlns:cx2="http://schemas.microsoft.com/office/drawing/2015/10/21/chartex" xmlns:cx3="http://schemas.microsoft.com/office/drawing/2016/5/9/chartex" xmlns:cx4="http://schemas.microsoft.com/office/drawing/2016/5/10/chartex" xmlns:cx5="http://schemas.microsoft.com/office/drawing/2016/5/11/chartex" xmlns:cx6="http://schemas.microsoft.com/office/drawing/2016/5/12/chartex" xmlns:cx7="http://schemas.microsoft.com/office/drawing/2016/5/13/chartex" xmlns:cx8="http://schemas.microsoft.com/office/drawing/2016/5/14/chartex" xmlns:mc="http://schemas.openxmlformats.org/markup-compatibility/2006" xmlns:aink="http://schemas.microsoft.com/office/drawing/2016/ink" xmlns:am3d="http://schemas.microsoft.com/office/drawing/2017/model3d" xmlns:o="urn:schemas-microsoft-com:office:office" xmlns:r="http://schemas.openxmlformats.org/officeDocument/2006/relationships" xmlns:m="http://schemas.openxmlformats.org/officeDocument/2006/math" xmlns:v="urn:schemas-microsoft-com:vml" xmlns:wp14="http://schemas.microsoft.com/office/word/2010/wordprocessingDrawing" xmlns:wp="http://schemas.openxmlformats.org/drawingml/2006/wordprocessingDrawing" xmlns:w10="urn:schemas-microsoft-com:office:word" xmlns:w="http://schemas.openxmlformats.org/wordprocessingml/2006/main" xmlns:w14="http://schemas.microsoft.com/office/word/2010/wordml" xmlns:w15="http://schemas.microsoft.com/office/word/2012/wordml" xmlns:w16cid="http://schemas.microsoft.com/office/word/2016/wordml/cid" xmlns:w16se="http://schemas.microsoft.com/office/word/2015/wordml/symex" xmlns:wpg="http://schemas.microsoft.com/office/word/2010/wordprocessingGroup" xmlns:wpi="http://schemas.microsoft.com/office/word/2010/wordprocessingInk" xmlns:wne="http://schemas.microsoft.com/office/word/2006/wordml" xmlns:wps="http://schemas.microsoft.com/office/word/2010/wordprocessingShape" mc:Ignorable="w14 w15 w16se w16cid wp14">
+<w:ftr xmlns:wpc="http://schemas.microsoft.com/office/word/2010/wordprocessingCanvas" xmlns:cx="http://schemas.microsoft.com/office/drawing/2014/chartex" xmlns:cx1="http://schemas.microsoft.com/office/drawing/2015/9/8/chartex" xmlns:cx2="http://schemas.microsoft.com/office/drawing/2015/10/21/chartex" xmlns:cx3="http://schemas.microsoft.com/office/drawing/2016/5/9/chartex" xmlns:cx4="http://schemas.microsoft.com/office/drawing/2016/5/10/chartex" xmlns:cx5="http://schemas.microsoft.com/office/drawing/2016/5/11/chartex" xmlns:cx6="http://schemas.microsoft.com/office/drawing/2016/5/12/chartex" xmlns:cx7="http://schemas.microsoft.com/office/drawing/2016/5/13/chartex" xmlns:cx8="http://schemas.microsoft.com/office/drawing/2016/5/14/chartex" xmlns:mc="http://schemas.openxmlformats.org/markup-compatibility/2006" xmlns:aink="http://schemas.microsoft.com/office/drawing/2016/ink" xmlns:am3d="http://schemas.microsoft.com/office/drawing/2017/model3d" xmlns:o="urn:schemas-microsoft-com:office:office" xmlns:r="http://schemas.openxmlformats.org/officeDocument/2006/relationships" xmlns:m="http://schemas.openxmlformats.org/officeDocument/2006/math" xmlns:v="urn:schemas-microsoft-com:vml" xmlns:wp14="http://schemas.microsoft.com/office/word/2010/wordprocessingDrawing" xmlns:wp="http://schemas.openxmlformats.org/drawingml/2006/wordprocessingDrawing" xmlns:w10="urn:schemas-microsoft-com:office:word" xmlns:w="http://schemas.openxmlformats.org/wordprocessingml/2006/main" xmlns:w14="http://schemas.microsoft.com/office/word/2010/wordml" xmlns:w15="http://schemas.microsoft.com/office/word/2012/wordml" xmlns:w16cex="http://schemas.microsoft.com/office/word/2018/wordml/cex" xmlns:w16cid="http://schemas.microsoft.com/office/word/2016/wordml/cid" xmlns:w16="http://schemas.microsoft.com/office/word/2018/wordml" xmlns:w16se="http://schemas.microsoft.com/office/word/2015/wordml/symex" xmlns:wpg="http://schemas.microsoft.com/office/word/2010/wordprocessingGroup" xmlns:wpi="http://schemas.microsoft.com/office/word/2010/wordprocessingInk" xmlns:wne="http://schemas.microsoft.com/office/word/2006/wordml" xmlns:wps="http://schemas.microsoft.com/office/word/2010/wordprocessingShape" mc:Ignorable="w14 w15 w16se w16cid w16 w16cex wp14">
   <w:p>
     <w:pPr>
       <w:pStyle w:val="Footer"/>
@@ -4287,7 +4369,7 @@
 </file>
 
 <file path=word/footer3.xml><?xml version="1.0" encoding="utf-8"?>
-<w:ftr xmlns:wpc="http://schemas.microsoft.com/office/word/2010/wordprocessingCanvas" xmlns:cx="http://schemas.microsoft.com/office/drawing/2014/chartex" xmlns:cx1="http://schemas.microsoft.com/office/drawing/2015/9/8/chartex" xmlns:cx2="http://schemas.microsoft.com/office/drawing/2015/10/21/chartex" xmlns:cx3="http://schemas.microsoft.com/office/drawing/2016/5/9/chartex" xmlns:cx4="http://schemas.microsoft.com/office/drawing/2016/5/10/chartex" xmlns:cx5="http://schemas.microsoft.com/office/drawing/2016/5/11/chartex" xmlns:cx6="http://schemas.microsoft.com/office/drawing/2016/5/12/chartex" xmlns:cx7="http://schemas.microsoft.com/office/drawing/2016/5/13/chartex" xmlns:cx8="http://schemas.microsoft.com/office/drawing/2016/5/14/chartex" xmlns:mc="http://schemas.openxmlformats.org/markup-compatibility/2006" xmlns:aink="http://schemas.microsoft.com/office/drawing/2016/ink" xmlns:am3d="http://schemas.microsoft.com/office/drawing/2017/model3d" xmlns:o="urn:schemas-microsoft-com:office:office" xmlns:r="http://schemas.openxmlformats.org/officeDocument/2006/relationships" xmlns:m="http://schemas.openxmlformats.org/officeDocument/2006/math" xmlns:v="urn:schemas-microsoft-com:vml" xmlns:wp14="http://schemas.microsoft.com/office/word/2010/wordprocessingDrawing" xmlns:wp="http://schemas.openxmlformats.org/drawingml/2006/wordprocessingDrawing" xmlns:w10="urn:schemas-microsoft-com:office:word" xmlns:w="http://schemas.openxmlformats.org/wordprocessingml/2006/main" xmlns:w14="http://schemas.microsoft.com/office/word/2010/wordml" xmlns:w15="http://schemas.microsoft.com/office/word/2012/wordml" xmlns:w16cid="http://schemas.microsoft.com/office/word/2016/wordml/cid" xmlns:w16se="http://schemas.microsoft.com/office/word/2015/wordml/symex" xmlns:wpg="http://schemas.microsoft.com/office/word/2010/wordprocessingGroup" xmlns:wpi="http://schemas.microsoft.com/office/word/2010/wordprocessingInk" xmlns:wne="http://schemas.microsoft.com/office/word/2006/wordml" xmlns:wps="http://schemas.microsoft.com/office/word/2010/wordprocessingShape" mc:Ignorable="w14 w15 w16se w16cid wp14">
+<w:ftr xmlns:wpc="http://schemas.microsoft.com/office/word/2010/wordprocessingCanvas" xmlns:cx="http://schemas.microsoft.com/office/drawing/2014/chartex" xmlns:cx1="http://schemas.microsoft.com/office/drawing/2015/9/8/chartex" xmlns:cx2="http://schemas.microsoft.com/office/drawing/2015/10/21/chartex" xmlns:cx3="http://schemas.microsoft.com/office/drawing/2016/5/9/chartex" xmlns:cx4="http://schemas.microsoft.com/office/drawing/2016/5/10/chartex" xmlns:cx5="http://schemas.microsoft.com/office/drawing/2016/5/11/chartex" xmlns:cx6="http://schemas.microsoft.com/office/drawing/2016/5/12/chartex" xmlns:cx7="http://schemas.microsoft.com/office/drawing/2016/5/13/chartex" xmlns:cx8="http://schemas.microsoft.com/office/drawing/2016/5/14/chartex" xmlns:mc="http://schemas.openxmlformats.org/markup-compatibility/2006" xmlns:aink="http://schemas.microsoft.com/office/drawing/2016/ink" xmlns:am3d="http://schemas.microsoft.com/office/drawing/2017/model3d" xmlns:o="urn:schemas-microsoft-com:office:office" xmlns:r="http://schemas.openxmlformats.org/officeDocument/2006/relationships" xmlns:m="http://schemas.openxmlformats.org/officeDocument/2006/math" xmlns:v="urn:schemas-microsoft-com:vml" xmlns:wp14="http://schemas.microsoft.com/office/word/2010/wordprocessingDrawing" xmlns:wp="http://schemas.openxmlformats.org/drawingml/2006/wordprocessingDrawing" xmlns:w10="urn:schemas-microsoft-com:office:word" xmlns:w="http://schemas.openxmlformats.org/wordprocessingml/2006/main" xmlns:w14="http://schemas.microsoft.com/office/word/2010/wordml" xmlns:w15="http://schemas.microsoft.com/office/word/2012/wordml" xmlns:w16cex="http://schemas.microsoft.com/office/word/2018/wordml/cex" xmlns:w16cid="http://schemas.microsoft.com/office/word/2016/wordml/cid" xmlns:w16="http://schemas.microsoft.com/office/word/2018/wordml" xmlns:w16se="http://schemas.microsoft.com/office/word/2015/wordml/symex" xmlns:wpg="http://schemas.microsoft.com/office/word/2010/wordprocessingGroup" xmlns:wpi="http://schemas.microsoft.com/office/word/2010/wordprocessingInk" xmlns:wne="http://schemas.microsoft.com/office/word/2006/wordml" xmlns:wps="http://schemas.microsoft.com/office/word/2010/wordprocessingShape" mc:Ignorable="w14 w15 w16se w16cid w16 w16cex wp14">
   <w:p>
     <w:pPr>
       <w:pStyle w:val="Footer"/>
@@ -4297,7 +4379,7 @@
 </file>
 
 <file path=word/footnotes.xml><?xml version="1.0" encoding="utf-8"?>
-<w:footnotes xmlns:wpc="http://schemas.microsoft.com/office/word/2010/wordprocessingCanvas" xmlns:cx="http://schemas.microsoft.com/office/drawing/2014/chartex" xmlns:cx1="http://schemas.microsoft.com/office/drawing/2015/9/8/chartex" xmlns:cx2="http://schemas.microsoft.com/office/drawing/2015/10/21/chartex" xmlns:cx3="http://schemas.microsoft.com/office/drawing/2016/5/9/chartex" xmlns:cx4="http://schemas.microsoft.com/office/drawing/2016/5/10/chartex" xmlns:cx5="http://schemas.microsoft.com/office/drawing/2016/5/11/chartex" xmlns:cx6="http://schemas.microsoft.com/office/drawing/2016/5/12/chartex" xmlns:cx7="http://schemas.microsoft.com/office/drawing/2016/5/13/chartex" xmlns:cx8="http://schemas.microsoft.com/office/drawing/2016/5/14/chartex" xmlns:mc="http://schemas.openxmlformats.org/markup-compatibility/2006" xmlns:aink="http://schemas.microsoft.com/office/drawing/2016/ink" xmlns:am3d="http://schemas.microsoft.com/office/drawing/2017/model3d" xmlns:o="urn:schemas-microsoft-com:office:office" xmlns:r="http://schemas.openxmlformats.org/officeDocument/2006/relationships" xmlns:m="http://schemas.openxmlformats.org/officeDocument/2006/math" xmlns:v="urn:schemas-microsoft-com:vml" xmlns:wp14="http://schemas.microsoft.com/office/word/2010/wordprocessingDrawing" xmlns:wp="http://schemas.openxmlformats.org/drawingml/2006/wordprocessingDrawing" xmlns:w10="urn:schemas-microsoft-com:office:word" xmlns:w="http://schemas.openxmlformats.org/wordprocessingml/2006/main" xmlns:w14="http://schemas.microsoft.com/office/word/2010/wordml" xmlns:w15="http://schemas.microsoft.com/office/word/2012/wordml" xmlns:w16cid="http://schemas.microsoft.com/office/word/2016/wordml/cid" xmlns:w16se="http://schemas.microsoft.com/office/word/2015/wordml/symex" xmlns:wpg="http://schemas.microsoft.com/office/word/2010/wordprocessingGroup" xmlns:wpi="http://schemas.microsoft.com/office/word/2010/wordprocessingInk" xmlns:wne="http://schemas.microsoft.com/office/word/2006/wordml" xmlns:wps="http://schemas.microsoft.com/office/word/2010/wordprocessingShape" mc:Ignorable="w14 w15 w16se w16cid wp14">
+<w:footnotes xmlns:wpc="http://schemas.microsoft.com/office/word/2010/wordprocessingCanvas" xmlns:cx="http://schemas.microsoft.com/office/drawing/2014/chartex" xmlns:cx1="http://schemas.microsoft.com/office/drawing/2015/9/8/chartex" xmlns:cx2="http://schemas.microsoft.com/office/drawing/2015/10/21/chartex" xmlns:cx3="http://schemas.microsoft.com/office/drawing/2016/5/9/chartex" xmlns:cx4="http://schemas.microsoft.com/office/drawing/2016/5/10/chartex" xmlns:cx5="http://schemas.microsoft.com/office/drawing/2016/5/11/chartex" xmlns:cx6="http://schemas.microsoft.com/office/drawing/2016/5/12/chartex" xmlns:cx7="http://schemas.microsoft.com/office/drawing/2016/5/13/chartex" xmlns:cx8="http://schemas.microsoft.com/office/drawing/2016/5/14/chartex" xmlns:mc="http://schemas.openxmlformats.org/markup-compatibility/2006" xmlns:aink="http://schemas.microsoft.com/office/drawing/2016/ink" xmlns:am3d="http://schemas.microsoft.com/office/drawing/2017/model3d" xmlns:o="urn:schemas-microsoft-com:office:office" xmlns:r="http://schemas.openxmlformats.org/officeDocument/2006/relationships" xmlns:m="http://schemas.openxmlformats.org/officeDocument/2006/math" xmlns:v="urn:schemas-microsoft-com:vml" xmlns:wp14="http://schemas.microsoft.com/office/word/2010/wordprocessingDrawing" xmlns:wp="http://schemas.openxmlformats.org/drawingml/2006/wordprocessingDrawing" xmlns:w10="urn:schemas-microsoft-com:office:word" xmlns:w="http://schemas.openxmlformats.org/wordprocessingml/2006/main" xmlns:w14="http://schemas.microsoft.com/office/word/2010/wordml" xmlns:w15="http://schemas.microsoft.com/office/word/2012/wordml" xmlns:w16cex="http://schemas.microsoft.com/office/word/2018/wordml/cex" xmlns:w16cid="http://schemas.microsoft.com/office/word/2016/wordml/cid" xmlns:w16="http://schemas.microsoft.com/office/word/2018/wordml" xmlns:w16se="http://schemas.microsoft.com/office/word/2015/wordml/symex" xmlns:wpg="http://schemas.microsoft.com/office/word/2010/wordprocessingGroup" xmlns:wpi="http://schemas.microsoft.com/office/word/2010/wordprocessingInk" xmlns:wne="http://schemas.microsoft.com/office/word/2006/wordml" xmlns:wps="http://schemas.microsoft.com/office/word/2010/wordprocessingShape" mc:Ignorable="w14 w15 w16se w16cid w16 w16cex wp14">
   <w:footnote w:type="separator" w:id="-1">
     <w:p>
       <w:r>
@@ -4316,7 +4398,7 @@
 </file>
 
 <file path=word/header1.xml><?xml version="1.0" encoding="utf-8"?>
-<w:hdr xmlns:wpc="http://schemas.microsoft.com/office/word/2010/wordprocessingCanvas" xmlns:cx="http://schemas.microsoft.com/office/drawing/2014/chartex" xmlns:cx1="http://schemas.microsoft.com/office/drawing/2015/9/8/chartex" xmlns:cx2="http://schemas.microsoft.com/office/drawing/2015/10/21/chartex" xmlns:cx3="http://schemas.microsoft.com/office/drawing/2016/5/9/chartex" xmlns:cx4="http://schemas.microsoft.com/office/drawing/2016/5/10/chartex" xmlns:cx5="http://schemas.microsoft.com/office/drawing/2016/5/11/chartex" xmlns:cx6="http://schemas.microsoft.com/office/drawing/2016/5/12/chartex" xmlns:cx7="http://schemas.microsoft.com/office/drawing/2016/5/13/chartex" xmlns:cx8="http://schemas.microsoft.com/office/drawing/2016/5/14/chartex" xmlns:mc="http://schemas.openxmlformats.org/markup-compatibility/2006" xmlns:aink="http://schemas.microsoft.com/office/drawing/2016/ink" xmlns:am3d="http://schemas.microsoft.com/office/drawing/2017/model3d" xmlns:o="urn:schemas-microsoft-com:office:office" xmlns:r="http://schemas.openxmlformats.org/officeDocument/2006/relationships" xmlns:m="http://schemas.openxmlformats.org/officeDocument/2006/math" xmlns:v="urn:schemas-microsoft-com:vml" xmlns:wp14="http://schemas.microsoft.com/office/word/2010/wordprocessingDrawing" xmlns:wp="http://schemas.openxmlformats.org/drawingml/2006/wordprocessingDrawing" xmlns:w10="urn:schemas-microsoft-com:office:word" xmlns:w="http://schemas.openxmlformats.org/wordprocessingml/2006/main" xmlns:w14="http://schemas.microsoft.com/office/word/2010/wordml" xmlns:w15="http://schemas.microsoft.com/office/word/2012/wordml" xmlns:w16cid="http://schemas.microsoft.com/office/word/2016/wordml/cid" xmlns:w16se="http://schemas.microsoft.com/office/word/2015/wordml/symex" xmlns:wpg="http://schemas.microsoft.com/office/word/2010/wordprocessingGroup" xmlns:wpi="http://schemas.microsoft.com/office/word/2010/wordprocessingInk" xmlns:wne="http://schemas.microsoft.com/office/word/2006/wordml" xmlns:wps="http://schemas.microsoft.com/office/word/2010/wordprocessingShape" mc:Ignorable="w14 w15 w16se w16cid wp14">
+<w:hdr xmlns:wpc="http://schemas.microsoft.com/office/word/2010/wordprocessingCanvas" xmlns:cx="http://schemas.microsoft.com/office/drawing/2014/chartex" xmlns:cx1="http://schemas.microsoft.com/office/drawing/2015/9/8/chartex" xmlns:cx2="http://schemas.microsoft.com/office/drawing/2015/10/21/chartex" xmlns:cx3="http://schemas.microsoft.com/office/drawing/2016/5/9/chartex" xmlns:cx4="http://schemas.microsoft.com/office/drawing/2016/5/10/chartex" xmlns:cx5="http://schemas.microsoft.com/office/drawing/2016/5/11/chartex" xmlns:cx6="http://schemas.microsoft.com/office/drawing/2016/5/12/chartex" xmlns:cx7="http://schemas.microsoft.com/office/drawing/2016/5/13/chartex" xmlns:cx8="http://schemas.microsoft.com/office/drawing/2016/5/14/chartex" xmlns:mc="http://schemas.openxmlformats.org/markup-compatibility/2006" xmlns:aink="http://schemas.microsoft.com/office/drawing/2016/ink" xmlns:am3d="http://schemas.microsoft.com/office/drawing/2017/model3d" xmlns:o="urn:schemas-microsoft-com:office:office" xmlns:r="http://schemas.openxmlformats.org/officeDocument/2006/relationships" xmlns:m="http://schemas.openxmlformats.org/officeDocument/2006/math" xmlns:v="urn:schemas-microsoft-com:vml" xmlns:wp14="http://schemas.microsoft.com/office/word/2010/wordprocessingDrawing" xmlns:wp="http://schemas.openxmlformats.org/drawingml/2006/wordprocessingDrawing" xmlns:w10="urn:schemas-microsoft-com:office:word" xmlns:w="http://schemas.openxmlformats.org/wordprocessingml/2006/main" xmlns:w14="http://schemas.microsoft.com/office/word/2010/wordml" xmlns:w15="http://schemas.microsoft.com/office/word/2012/wordml" xmlns:w16cex="http://schemas.microsoft.com/office/word/2018/wordml/cex" xmlns:w16cid="http://schemas.microsoft.com/office/word/2016/wordml/cid" xmlns:w16="http://schemas.microsoft.com/office/word/2018/wordml" xmlns:w16se="http://schemas.microsoft.com/office/word/2015/wordml/symex" xmlns:wpg="http://schemas.microsoft.com/office/word/2010/wordprocessingGroup" xmlns:wpi="http://schemas.microsoft.com/office/word/2010/wordprocessingInk" xmlns:wne="http://schemas.microsoft.com/office/word/2006/wordml" xmlns:wps="http://schemas.microsoft.com/office/word/2010/wordprocessingShape" mc:Ignorable="w14 w15 w16se w16cid w16 w16cex wp14">
   <w:p>
     <w:pPr>
       <w:pStyle w:val="Header"/>
@@ -4326,7 +4408,7 @@
 </file>
 
 <file path=word/header2.xml><?xml version="1.0" encoding="utf-8"?>
-<w:hdr xmlns:wpc="http://schemas.microsoft.com/office/word/2010/wordprocessingCanvas" xmlns:cx="http://schemas.microsoft.com/office/drawing/2014/chartex" xmlns:cx1="http://schemas.microsoft.com/office/drawing/2015/9/8/chartex" xmlns:cx2="http://schemas.microsoft.com/office/drawing/2015/10/21/chartex" xmlns:cx3="http://schemas.microsoft.com/office/drawing/2016/5/9/chartex" xmlns:cx4="http://schemas.microsoft.com/office/drawing/2016/5/10/chartex" xmlns:cx5="http://schemas.microsoft.com/office/drawing/2016/5/11/chartex" xmlns:cx6="http://schemas.microsoft.com/office/drawing/2016/5/12/chartex" xmlns:cx7="http://schemas.microsoft.com/office/drawing/2016/5/13/chartex" xmlns:cx8="http://schemas.microsoft.com/office/drawing/2016/5/14/chartex" xmlns:mc="http://schemas.openxmlformats.org/markup-compatibility/2006" xmlns:aink="http://schemas.microsoft.com/office/drawing/2016/ink" xmlns:am3d="http://schemas.microsoft.com/office/drawing/2017/model3d" xmlns:o="urn:schemas-microsoft-com:office:office" xmlns:r="http://schemas.openxmlformats.org/officeDocument/2006/relationships" xmlns:m="http://schemas.openxmlformats.org/officeDocument/2006/math" xmlns:v="urn:schemas-microsoft-com:vml" xmlns:wp14="http://schemas.microsoft.com/office/word/2010/wordprocessingDrawing" xmlns:wp="http://schemas.openxmlformats.org/drawingml/2006/wordprocessingDrawing" xmlns:w10="urn:schemas-microsoft-com:office:word" xmlns:w="http://schemas.openxmlformats.org/wordprocessingml/2006/main" xmlns:w14="http://schemas.microsoft.com/office/word/2010/wordml" xmlns:w15="http://schemas.microsoft.com/office/word/2012/wordml" xmlns:w16cid="http://schemas.microsoft.com/office/word/2016/wordml/cid" xmlns:w16se="http://schemas.microsoft.com/office/word/2015/wordml/symex" xmlns:wpg="http://schemas.microsoft.com/office/word/2010/wordprocessingGroup" xmlns:wpi="http://schemas.microsoft.com/office/word/2010/wordprocessingInk" xmlns:wne="http://schemas.microsoft.com/office/word/2006/wordml" xmlns:wps="http://schemas.microsoft.com/office/word/2010/wordprocessingShape" mc:Ignorable="w14 w15 w16se w16cid wp14">
+<w:hdr xmlns:wpc="http://schemas.microsoft.com/office/word/2010/wordprocessingCanvas" xmlns:cx="http://schemas.microsoft.com/office/drawing/2014/chartex" xmlns:cx1="http://schemas.microsoft.com/office/drawing/2015/9/8/chartex" xmlns:cx2="http://schemas.microsoft.com/office/drawing/2015/10/21/chartex" xmlns:cx3="http://schemas.microsoft.com/office/drawing/2016/5/9/chartex" xmlns:cx4="http://schemas.microsoft.com/office/drawing/2016/5/10/chartex" xmlns:cx5="http://schemas.microsoft.com/office/drawing/2016/5/11/chartex" xmlns:cx6="http://schemas.microsoft.com/office/drawing/2016/5/12/chartex" xmlns:cx7="http://schemas.microsoft.com/office/drawing/2016/5/13/chartex" xmlns:cx8="http://schemas.microsoft.com/office/drawing/2016/5/14/chartex" xmlns:mc="http://schemas.openxmlformats.org/markup-compatibility/2006" xmlns:aink="http://schemas.microsoft.com/office/drawing/2016/ink" xmlns:am3d="http://schemas.microsoft.com/office/drawing/2017/model3d" xmlns:o="urn:schemas-microsoft-com:office:office" xmlns:r="http://schemas.openxmlformats.org/officeDocument/2006/relationships" xmlns:m="http://schemas.openxmlformats.org/officeDocument/2006/math" xmlns:v="urn:schemas-microsoft-com:vml" xmlns:wp14="http://schemas.microsoft.com/office/word/2010/wordprocessingDrawing" xmlns:wp="http://schemas.openxmlformats.org/drawingml/2006/wordprocessingDrawing" xmlns:w10="urn:schemas-microsoft-com:office:word" xmlns:w="http://schemas.openxmlformats.org/wordprocessingml/2006/main" xmlns:w14="http://schemas.microsoft.com/office/word/2010/wordml" xmlns:w15="http://schemas.microsoft.com/office/word/2012/wordml" xmlns:w16cex="http://schemas.microsoft.com/office/word/2018/wordml/cex" xmlns:w16cid="http://schemas.microsoft.com/office/word/2016/wordml/cid" xmlns:w16="http://schemas.microsoft.com/office/word/2018/wordml" xmlns:w16se="http://schemas.microsoft.com/office/word/2015/wordml/symex" xmlns:wpg="http://schemas.microsoft.com/office/word/2010/wordprocessingGroup" xmlns:wpi="http://schemas.microsoft.com/office/word/2010/wordprocessingInk" xmlns:wne="http://schemas.microsoft.com/office/word/2006/wordml" xmlns:wps="http://schemas.microsoft.com/office/word/2010/wordprocessingShape" mc:Ignorable="w14 w15 w16se w16cid w16 w16cex wp14">
   <w:p>
     <w:pPr>
       <w:pStyle w:val="Header"/>
@@ -4384,7 +4466,7 @@
 </file>
 
 <file path=word/header3.xml><?xml version="1.0" encoding="utf-8"?>
-<w:hdr xmlns:wpc="http://schemas.microsoft.com/office/word/2010/wordprocessingCanvas" xmlns:cx="http://schemas.microsoft.com/office/drawing/2014/chartex" xmlns:cx1="http://schemas.microsoft.com/office/drawing/2015/9/8/chartex" xmlns:cx2="http://schemas.microsoft.com/office/drawing/2015/10/21/chartex" xmlns:cx3="http://schemas.microsoft.com/office/drawing/2016/5/9/chartex" xmlns:cx4="http://schemas.microsoft.com/office/drawing/2016/5/10/chartex" xmlns:cx5="http://schemas.microsoft.com/office/drawing/2016/5/11/chartex" xmlns:cx6="http://schemas.microsoft.com/office/drawing/2016/5/12/chartex" xmlns:cx7="http://schemas.microsoft.com/office/drawing/2016/5/13/chartex" xmlns:cx8="http://schemas.microsoft.com/office/drawing/2016/5/14/chartex" xmlns:mc="http://schemas.openxmlformats.org/markup-compatibility/2006" xmlns:aink="http://schemas.microsoft.com/office/drawing/2016/ink" xmlns:am3d="http://schemas.microsoft.com/office/drawing/2017/model3d" xmlns:o="urn:schemas-microsoft-com:office:office" xmlns:r="http://schemas.openxmlformats.org/officeDocument/2006/relationships" xmlns:m="http://schemas.openxmlformats.org/officeDocument/2006/math" xmlns:v="urn:schemas-microsoft-com:vml" xmlns:wp14="http://schemas.microsoft.com/office/word/2010/wordprocessingDrawing" xmlns:wp="http://schemas.openxmlformats.org/drawingml/2006/wordprocessingDrawing" xmlns:w10="urn:schemas-microsoft-com:office:word" xmlns:w="http://schemas.openxmlformats.org/wordprocessingml/2006/main" xmlns:w14="http://schemas.microsoft.com/office/word/2010/wordml" xmlns:w15="http://schemas.microsoft.com/office/word/2012/wordml" xmlns:w16cid="http://schemas.microsoft.com/office/word/2016/wordml/cid" xmlns:w16se="http://schemas.microsoft.com/office/word/2015/wordml/symex" xmlns:wpg="http://schemas.microsoft.com/office/word/2010/wordprocessingGroup" xmlns:wpi="http://schemas.microsoft.com/office/word/2010/wordprocessingInk" xmlns:wne="http://schemas.microsoft.com/office/word/2006/wordml" xmlns:wps="http://schemas.microsoft.com/office/word/2010/wordprocessingShape" mc:Ignorable="w14 w15 w16se w16cid wp14">
+<w:hdr xmlns:wpc="http://schemas.microsoft.com/office/word/2010/wordprocessingCanvas" xmlns:cx="http://schemas.microsoft.com/office/drawing/2014/chartex" xmlns:cx1="http://schemas.microsoft.com/office/drawing/2015/9/8/chartex" xmlns:cx2="http://schemas.microsoft.com/office/drawing/2015/10/21/chartex" xmlns:cx3="http://schemas.microsoft.com/office/drawing/2016/5/9/chartex" xmlns:cx4="http://schemas.microsoft.com/office/drawing/2016/5/10/chartex" xmlns:cx5="http://schemas.microsoft.com/office/drawing/2016/5/11/chartex" xmlns:cx6="http://schemas.microsoft.com/office/drawing/2016/5/12/chartex" xmlns:cx7="http://schemas.microsoft.com/office/drawing/2016/5/13/chartex" xmlns:cx8="http://schemas.microsoft.com/office/drawing/2016/5/14/chartex" xmlns:mc="http://schemas.openxmlformats.org/markup-compatibility/2006" xmlns:aink="http://schemas.microsoft.com/office/drawing/2016/ink" xmlns:am3d="http://schemas.microsoft.com/office/drawing/2017/model3d" xmlns:o="urn:schemas-microsoft-com:office:office" xmlns:r="http://schemas.openxmlformats.org/officeDocument/2006/relationships" xmlns:m="http://schemas.openxmlformats.org/officeDocument/2006/math" xmlns:v="urn:schemas-microsoft-com:vml" xmlns:wp14="http://schemas.microsoft.com/office/word/2010/wordprocessingDrawing" xmlns:wp="http://schemas.openxmlformats.org/drawingml/2006/wordprocessingDrawing" xmlns:w10="urn:schemas-microsoft-com:office:word" xmlns:w="http://schemas.openxmlformats.org/wordprocessingml/2006/main" xmlns:w14="http://schemas.microsoft.com/office/word/2010/wordml" xmlns:w15="http://schemas.microsoft.com/office/word/2012/wordml" xmlns:w16cex="http://schemas.microsoft.com/office/word/2018/wordml/cex" xmlns:w16cid="http://schemas.microsoft.com/office/word/2016/wordml/cid" xmlns:w16="http://schemas.microsoft.com/office/word/2018/wordml" xmlns:w16se="http://schemas.microsoft.com/office/word/2015/wordml/symex" xmlns:wpg="http://schemas.microsoft.com/office/word/2010/wordprocessingGroup" xmlns:wpi="http://schemas.microsoft.com/office/word/2010/wordprocessingInk" xmlns:wne="http://schemas.microsoft.com/office/word/2006/wordml" xmlns:wps="http://schemas.microsoft.com/office/word/2010/wordprocessingShape" mc:Ignorable="w14 w15 w16se w16cid w16 w16cex wp14">
   <w:p>
     <w:pPr>
       <w:pStyle w:val="Header"/>
@@ -4394,7 +4476,7 @@
 </file>
 
 <file path=word/numbering.xml><?xml version="1.0" encoding="utf-8"?>
-<w:numbering xmlns:wpc="http://schemas.microsoft.com/office/word/2010/wordprocessingCanvas" xmlns:cx="http://schemas.microsoft.com/office/drawing/2014/chartex" xmlns:cx1="http://schemas.microsoft.com/office/drawing/2015/9/8/chartex" xmlns:cx2="http://schemas.microsoft.com/office/drawing/2015/10/21/chartex" xmlns:cx3="http://schemas.microsoft.com/office/drawing/2016/5/9/chartex" xmlns:cx4="http://schemas.microsoft.com/office/drawing/2016/5/10/chartex" xmlns:cx5="http://schemas.microsoft.com/office/drawing/2016/5/11/chartex" xmlns:cx6="http://schemas.microsoft.com/office/drawing/2016/5/12/chartex" xmlns:cx7="http://schemas.microsoft.com/office/drawing/2016/5/13/chartex" xmlns:cx8="http://schemas.microsoft.com/office/drawing/2016/5/14/chartex" xmlns:mc="http://schemas.openxmlformats.org/markup-compatibility/2006" xmlns:aink="http://schemas.microsoft.com/office/drawing/2016/ink" xmlns:am3d="http://schemas.microsoft.com/office/drawing/2017/model3d" xmlns:o="urn:schemas-microsoft-com:office:office" xmlns:r="http://schemas.openxmlformats.org/officeDocument/2006/relationships" xmlns:m="http://schemas.openxmlformats.org/officeDocument/2006/math" xmlns:v="urn:schemas-microsoft-com:vml" xmlns:wp14="http://schemas.microsoft.com/office/word/2010/wordprocessingDrawing" xmlns:wp="http://schemas.openxmlformats.org/drawingml/2006/wordprocessingDrawing" xmlns:w10="urn:schemas-microsoft-com:office:word" xmlns:w="http://schemas.openxmlformats.org/wordprocessingml/2006/main" xmlns:w14="http://schemas.microsoft.com/office/word/2010/wordml" xmlns:w15="http://schemas.microsoft.com/office/word/2012/wordml" xmlns:w16cid="http://schemas.microsoft.com/office/word/2016/wordml/cid" xmlns:w16se="http://schemas.microsoft.com/office/word/2015/wordml/symex" xmlns:wpg="http://schemas.microsoft.com/office/word/2010/wordprocessingGroup" xmlns:wpi="http://schemas.microsoft.com/office/word/2010/wordprocessingInk" xmlns:wne="http://schemas.microsoft.com/office/word/2006/wordml" xmlns:wps="http://schemas.microsoft.com/office/word/2010/wordprocessingShape" mc:Ignorable="w14 w15 w16se w16cid wp14">
+<w:numbering xmlns:wpc="http://schemas.microsoft.com/office/word/2010/wordprocessingCanvas" xmlns:cx="http://schemas.microsoft.com/office/drawing/2014/chartex" xmlns:cx1="http://schemas.microsoft.com/office/drawing/2015/9/8/chartex" xmlns:cx2="http://schemas.microsoft.com/office/drawing/2015/10/21/chartex" xmlns:cx3="http://schemas.microsoft.com/office/drawing/2016/5/9/chartex" xmlns:cx4="http://schemas.microsoft.com/office/drawing/2016/5/10/chartex" xmlns:cx5="http://schemas.microsoft.com/office/drawing/2016/5/11/chartex" xmlns:cx6="http://schemas.microsoft.com/office/drawing/2016/5/12/chartex" xmlns:cx7="http://schemas.microsoft.com/office/drawing/2016/5/13/chartex" xmlns:cx8="http://schemas.microsoft.com/office/drawing/2016/5/14/chartex" xmlns:mc="http://schemas.openxmlformats.org/markup-compatibility/2006" xmlns:aink="http://schemas.microsoft.com/office/drawing/2016/ink" xmlns:am3d="http://schemas.microsoft.com/office/drawing/2017/model3d" xmlns:o="urn:schemas-microsoft-com:office:office" xmlns:r="http://schemas.openxmlformats.org/officeDocument/2006/relationships" xmlns:m="http://schemas.openxmlformats.org/officeDocument/2006/math" xmlns:v="urn:schemas-microsoft-com:vml" xmlns:wp14="http://schemas.microsoft.com/office/word/2010/wordprocessingDrawing" xmlns:wp="http://schemas.openxmlformats.org/drawingml/2006/wordprocessingDrawing" xmlns:w10="urn:schemas-microsoft-com:office:word" xmlns:w="http://schemas.openxmlformats.org/wordprocessingml/2006/main" xmlns:w14="http://schemas.microsoft.com/office/word/2010/wordml" xmlns:w15="http://schemas.microsoft.com/office/word/2012/wordml" xmlns:w16cex="http://schemas.microsoft.com/office/word/2018/wordml/cex" xmlns:w16cid="http://schemas.microsoft.com/office/word/2016/wordml/cid" xmlns:w16="http://schemas.microsoft.com/office/word/2018/wordml" xmlns:w16se="http://schemas.microsoft.com/office/word/2015/wordml/symex" xmlns:wpg="http://schemas.microsoft.com/office/word/2010/wordprocessingGroup" xmlns:wpi="http://schemas.microsoft.com/office/word/2010/wordprocessingInk" xmlns:wne="http://schemas.microsoft.com/office/word/2006/wordml" xmlns:wps="http://schemas.microsoft.com/office/word/2010/wordprocessingShape" mc:Ignorable="w14 w15 w16se w16cid w16 w16cex wp14">
   <w:abstractNum w:abstractNumId="0" w15:restartNumberingAfterBreak="0">
     <w:nsid w:val="FFFFFF1D"/>
     <w:multiLevelType w:val="multilevel"/>
@@ -5858,7 +5940,7 @@
 </file>
 
 <file path=word/styles.xml><?xml version="1.0" encoding="utf-8"?>
-<w:styles xmlns:mc="http://schemas.openxmlformats.org/markup-compatibility/2006" xmlns:r="http://schemas.openxmlformats.org/officeDocument/2006/relationships" xmlns:w="http://schemas.openxmlformats.org/wordprocessingml/2006/main" xmlns:w14="http://schemas.microsoft.com/office/word/2010/wordml" xmlns:w15="http://schemas.microsoft.com/office/word/2012/wordml" xmlns:w16cid="http://schemas.microsoft.com/office/word/2016/wordml/cid" xmlns:w16se="http://schemas.microsoft.com/office/word/2015/wordml/symex" mc:Ignorable="w14 w15 w16se w16cid">
+<w:styles xmlns:mc="http://schemas.openxmlformats.org/markup-compatibility/2006" xmlns:r="http://schemas.openxmlformats.org/officeDocument/2006/relationships" xmlns:w="http://schemas.openxmlformats.org/wordprocessingml/2006/main" xmlns:w14="http://schemas.microsoft.com/office/word/2010/wordml" xmlns:w15="http://schemas.microsoft.com/office/word/2012/wordml" xmlns:w16cex="http://schemas.microsoft.com/office/word/2018/wordml/cex" xmlns:w16cid="http://schemas.microsoft.com/office/word/2016/wordml/cid" xmlns:w16="http://schemas.microsoft.com/office/word/2018/wordml" xmlns:w16se="http://schemas.microsoft.com/office/word/2015/wordml/symex" mc:Ignorable="w14 w15 w16se w16cid w16 w16cex">
   <w:docDefaults>
     <w:rPrDefault>
       <w:rPr>
@@ -5868,7 +5950,7 @@
     </w:rPrDefault>
     <w:pPrDefault/>
   </w:docDefaults>
-  <w:latentStyles w:defLockedState="0" w:defUIPriority="99" w:defSemiHidden="0" w:defUnhideWhenUsed="0" w:defQFormat="0" w:count="375">
+  <w:latentStyles w:defLockedState="0" w:defUIPriority="99" w:defSemiHidden="0" w:defUnhideWhenUsed="0" w:defQFormat="0" w:count="376">
     <w:lsdException w:name="Normal" w:uiPriority="0" w:qFormat="1"/>
     <w:lsdException w:name="heading 1" w:uiPriority="0" w:qFormat="1"/>
     <w:lsdException w:name="heading 2" w:uiPriority="0" w:qFormat="1"/>
@@ -6242,6 +6324,7 @@
     <w:lsdException w:name="List Table 7 Colorful Accent 6" w:uiPriority="52"/>
     <w:lsdException w:name="Mention" w:semiHidden="1" w:unhideWhenUsed="1"/>
     <w:lsdException w:name="Smart Hyperlink" w:semiHidden="1" w:unhideWhenUsed="1"/>
+    <w:lsdException w:name="Smart Link" w:semiHidden="1" w:unhideWhenUsed="1"/>
   </w:latentStyles>
   <w:style w:type="paragraph" w:default="1" w:styleId="Normal">
     <w:name w:val="Normal"/>

</xml_diff>